<commit_message>
Ganeshan helped me to rectify some errors
</commit_message>
<xml_diff>
--- a/document/diary-what I had learned/leizhengwen.docx
+++ b/document/diary-what I had learned/leizhengwen.docx
@@ -39,25 +39,23 @@
           <w:sz w:val="24"/>
           <w:szCs w:val="24"/>
         </w:rPr>
-        <w:t xml:space="preserve">Int the batch file, errors will happen whenever the current path is incorrect. </w:t>
-      </w:r>
-      <w:proofErr w:type="gramStart"/>
-      <w:r>
-        <w:rPr>
-          <w:rFonts w:ascii="Times New Roman" w:hAnsi="Times New Roman" w:cs="Times New Roman"/>
-          <w:sz w:val="24"/>
-          <w:szCs w:val="24"/>
-        </w:rPr>
-        <w:t>So</w:t>
-      </w:r>
-      <w:proofErr w:type="gramEnd"/>
-      <w:r>
-        <w:rPr>
-          <w:rFonts w:ascii="Times New Roman" w:hAnsi="Times New Roman" w:cs="Times New Roman"/>
-          <w:sz w:val="24"/>
-          <w:szCs w:val="24"/>
-        </w:rPr>
-        <w:t xml:space="preserve"> we need to use the command line “cd %~dp0” to enter into the correct path first.</w:t>
+        <w:t>In the batch file, errors will happen whenever the current path is incorrect. So</w:t>
+      </w:r>
+      <w:r>
+        <w:rPr>
+          <w:rFonts w:ascii="Times New Roman" w:hAnsi="Times New Roman" w:cs="Times New Roman"/>
+          <w:sz w:val="24"/>
+          <w:szCs w:val="24"/>
+        </w:rPr>
+        <w:t xml:space="preserve"> </w:t>
+      </w:r>
+      <w:r>
+        <w:rPr>
+          <w:rFonts w:ascii="Times New Roman" w:hAnsi="Times New Roman" w:cs="Times New Roman"/>
+          <w:sz w:val="24"/>
+          <w:szCs w:val="24"/>
+        </w:rPr>
+        <w:t>we need to use the command line “cd %~dp0” to enter into the correct path first.</w:t>
       </w:r>
     </w:p>
     <w:p>
@@ -199,52 +197,7 @@
           <w:szCs w:val="24"/>
         </w:rPr>
         <w:tab/>
-      </w:r>
-      <w:proofErr w:type="gramStart"/>
-      <w:r>
-        <w:rPr>
-          <w:rFonts w:ascii="Times New Roman" w:hAnsi="Times New Roman" w:cs="Times New Roman"/>
-          <w:sz w:val="24"/>
-          <w:szCs w:val="24"/>
-        </w:rPr>
-        <w:t>Edit .</w:t>
-      </w:r>
-      <w:proofErr w:type="spellStart"/>
-      <w:r>
-        <w:rPr>
-          <w:rFonts w:ascii="Times New Roman" w:hAnsi="Times New Roman" w:cs="Times New Roman"/>
-          <w:sz w:val="24"/>
-          <w:szCs w:val="24"/>
-        </w:rPr>
-        <w:t>gitignore</w:t>
-      </w:r>
-      <w:proofErr w:type="spellEnd"/>
-      <w:proofErr w:type="gramEnd"/>
-      <w:r>
-        <w:rPr>
-          <w:rFonts w:ascii="Times New Roman" w:hAnsi="Times New Roman" w:cs="Times New Roman"/>
-          <w:sz w:val="24"/>
-          <w:szCs w:val="24"/>
-        </w:rPr>
-        <w:t xml:space="preserve"> file, and add the directory “</w:t>
-      </w:r>
-      <w:proofErr w:type="spellStart"/>
-      <w:r>
-        <w:rPr>
-          <w:rFonts w:ascii="Times New Roman" w:hAnsi="Times New Roman" w:cs="Times New Roman"/>
-          <w:sz w:val="24"/>
-          <w:szCs w:val="24"/>
-        </w:rPr>
-        <w:t>node_modules</w:t>
-      </w:r>
-      <w:proofErr w:type="spellEnd"/>
-      <w:r>
-        <w:rPr>
-          <w:rFonts w:ascii="Times New Roman" w:hAnsi="Times New Roman" w:cs="Times New Roman"/>
-          <w:sz w:val="24"/>
-          <w:szCs w:val="24"/>
-        </w:rPr>
-        <w:t>/”</w:t>
+        <w:t>Edit .gitignore file, and add the directory “node_modules/”</w:t>
       </w:r>
       <w:r>
         <w:rPr>
@@ -333,27 +286,7 @@
             <w:sz w:val="24"/>
             <w:szCs w:val="24"/>
           </w:rPr>
-          <w:t>Understanding Cookies and Implementing them in Node.js | Engineering Education (</w:t>
-        </w:r>
-        <w:proofErr w:type="spellStart"/>
-        <w:r>
-          <w:rPr>
-            <w:rStyle w:val="aa"/>
-            <w:rFonts w:ascii="Times New Roman" w:hAnsi="Times New Roman" w:cs="Times New Roman"/>
-            <w:sz w:val="24"/>
-            <w:szCs w:val="24"/>
-          </w:rPr>
-          <w:t>EngEd</w:t>
-        </w:r>
-        <w:proofErr w:type="spellEnd"/>
-        <w:r>
-          <w:rPr>
-            <w:rStyle w:val="aa"/>
-            <w:rFonts w:ascii="Times New Roman" w:hAnsi="Times New Roman" w:cs="Times New Roman"/>
-            <w:sz w:val="24"/>
-            <w:szCs w:val="24"/>
-          </w:rPr>
-          <w:t>) Program | Section</w:t>
+          <w:t>Understanding Cookies and Implementing them in Node.js | Engineering Education (EngEd) Program | Section</w:t>
         </w:r>
       </w:hyperlink>
     </w:p>
@@ -442,25 +375,7 @@
           <w:sz w:val="24"/>
           <w:szCs w:val="24"/>
         </w:rPr>
-        <w:t xml:space="preserve">// use </w:t>
-      </w:r>
-      <w:proofErr w:type="spellStart"/>
-      <w:r>
-        <w:rPr>
-          <w:rFonts w:ascii="Times New Roman" w:hAnsi="Times New Roman" w:cs="Times New Roman"/>
-          <w:sz w:val="24"/>
-          <w:szCs w:val="24"/>
-        </w:rPr>
-        <w:t>npm</w:t>
-      </w:r>
-      <w:proofErr w:type="spellEnd"/>
-      <w:r>
-        <w:rPr>
-          <w:rFonts w:ascii="Times New Roman" w:hAnsi="Times New Roman" w:cs="Times New Roman"/>
-          <w:sz w:val="24"/>
-          <w:szCs w:val="24"/>
-        </w:rPr>
-        <w:t xml:space="preserve"> install cookie-parser to install this module first</w:t>
+        <w:t>// use npm install cookie-parser to install this module first</w:t>
       </w:r>
     </w:p>
     <w:p>
@@ -472,16 +387,288 @@
           <w:szCs w:val="24"/>
         </w:rPr>
       </w:pPr>
-      <w:proofErr w:type="spellStart"/>
-      <w:r>
-        <w:rPr>
-          <w:rFonts w:ascii="Times New Roman" w:hAnsi="Times New Roman" w:cs="Times New Roman"/>
-          <w:sz w:val="24"/>
-          <w:szCs w:val="24"/>
-        </w:rPr>
-        <w:t>const</w:t>
-      </w:r>
-      <w:proofErr w:type="spellEnd"/>
+      <w:r>
+        <w:rPr>
+          <w:rFonts w:ascii="Times New Roman" w:hAnsi="Times New Roman" w:cs="Times New Roman"/>
+          <w:sz w:val="24"/>
+          <w:szCs w:val="24"/>
+        </w:rPr>
+        <w:t>const cookieParser = require("cookie-parser");</w:t>
+      </w:r>
+    </w:p>
+    <w:p>
+      <w:pPr>
+        <w:ind w:firstLine="360"/>
+        <w:rPr>
+          <w:rFonts w:ascii="Times New Roman" w:hAnsi="Times New Roman" w:cs="Times New Roman"/>
+          <w:sz w:val="24"/>
+          <w:szCs w:val="24"/>
+        </w:rPr>
+      </w:pPr>
+      <w:r>
+        <w:rPr>
+          <w:rFonts w:ascii="Times New Roman" w:hAnsi="Times New Roman" w:cs="Times New Roman"/>
+          <w:sz w:val="24"/>
+          <w:szCs w:val="24"/>
+        </w:rPr>
+        <w:t>app.use(cookieParser());</w:t>
+      </w:r>
+    </w:p>
+    <w:p>
+      <w:pPr>
+        <w:ind w:firstLine="360"/>
+        <w:rPr>
+          <w:rFonts w:ascii="Times New Roman" w:hAnsi="Times New Roman" w:cs="Times New Roman"/>
+          <w:sz w:val="24"/>
+          <w:szCs w:val="24"/>
+        </w:rPr>
+      </w:pPr>
+      <w:r>
+        <w:rPr>
+          <w:rFonts w:ascii="Times New Roman" w:hAnsi="Times New Roman" w:cs="Times New Roman"/>
+          <w:sz w:val="24"/>
+          <w:szCs w:val="24"/>
+        </w:rPr>
+        <w:tab/>
+      </w:r>
+      <w:r>
+        <w:rPr>
+          <w:rFonts w:ascii="Times New Roman" w:hAnsi="Times New Roman" w:cs="Times New Roman"/>
+          <w:sz w:val="24"/>
+          <w:szCs w:val="24"/>
+        </w:rPr>
+        <w:tab/>
+      </w:r>
+      <w:r>
+        <w:rPr>
+          <w:rFonts w:ascii="Times New Roman" w:hAnsi="Times New Roman" w:cs="Times New Roman"/>
+          <w:sz w:val="24"/>
+          <w:szCs w:val="24"/>
+        </w:rPr>
+        <w:tab/>
+      </w:r>
+      <w:r>
+        <w:rPr>
+          <w:rFonts w:ascii="Times New Roman" w:hAnsi="Times New Roman" w:cs="Times New Roman"/>
+          <w:sz w:val="24"/>
+          <w:szCs w:val="24"/>
+        </w:rPr>
+        <w:tab/>
+        <w:t>Set Cookies:</w:t>
+      </w:r>
+    </w:p>
+    <w:p>
+      <w:pPr>
+        <w:ind w:firstLine="360"/>
+        <w:rPr>
+          <w:rFonts w:ascii="Times New Roman" w:hAnsi="Times New Roman" w:cs="Times New Roman"/>
+          <w:sz w:val="24"/>
+          <w:szCs w:val="24"/>
+        </w:rPr>
+      </w:pPr>
+      <w:r>
+        <w:rPr>
+          <w:rFonts w:ascii="Times New Roman" w:hAnsi="Times New Roman" w:cs="Times New Roman"/>
+          <w:sz w:val="24"/>
+          <w:szCs w:val="24"/>
+        </w:rPr>
+        <w:tab/>
+      </w:r>
+      <w:r>
+        <w:rPr>
+          <w:rFonts w:ascii="Times New Roman" w:hAnsi="Times New Roman" w:cs="Times New Roman"/>
+          <w:sz w:val="24"/>
+          <w:szCs w:val="24"/>
+        </w:rPr>
+        <w:tab/>
+      </w:r>
+      <w:r>
+        <w:rPr>
+          <w:rFonts w:ascii="Times New Roman" w:hAnsi="Times New Roman" w:cs="Times New Roman"/>
+          <w:sz w:val="24"/>
+          <w:szCs w:val="24"/>
+        </w:rPr>
+        <w:tab/>
+      </w:r>
+      <w:r>
+        <w:rPr>
+          <w:rFonts w:ascii="Times New Roman" w:hAnsi="Times New Roman" w:cs="Times New Roman"/>
+          <w:sz w:val="24"/>
+          <w:szCs w:val="24"/>
+        </w:rPr>
+        <w:tab/>
+      </w:r>
+      <w:r>
+        <w:rPr>
+          <w:rFonts w:ascii="Times New Roman" w:hAnsi="Times New Roman" w:cs="Times New Roman"/>
+          <w:sz w:val="24"/>
+          <w:szCs w:val="24"/>
+        </w:rPr>
+        <w:tab/>
+        <w:t>res.cookie("minLen", minLen,{options});</w:t>
+      </w:r>
+    </w:p>
+    <w:p>
+      <w:pPr>
+        <w:ind w:firstLine="360"/>
+        <w:rPr>
+          <w:rFonts w:ascii="Times New Roman" w:hAnsi="Times New Roman" w:cs="Times New Roman"/>
+          <w:sz w:val="24"/>
+          <w:szCs w:val="24"/>
+        </w:rPr>
+      </w:pPr>
+      <w:r>
+        <w:rPr>
+          <w:rFonts w:ascii="Times New Roman" w:hAnsi="Times New Roman" w:cs="Times New Roman"/>
+          <w:sz w:val="24"/>
+          <w:szCs w:val="24"/>
+        </w:rPr>
+        <w:tab/>
+      </w:r>
+      <w:r>
+        <w:rPr>
+          <w:rFonts w:ascii="Times New Roman" w:hAnsi="Times New Roman" w:cs="Times New Roman"/>
+          <w:sz w:val="24"/>
+          <w:szCs w:val="24"/>
+        </w:rPr>
+        <w:tab/>
+      </w:r>
+      <w:r>
+        <w:rPr>
+          <w:rFonts w:ascii="Times New Roman" w:hAnsi="Times New Roman" w:cs="Times New Roman"/>
+          <w:sz w:val="24"/>
+          <w:szCs w:val="24"/>
+        </w:rPr>
+        <w:tab/>
+      </w:r>
+      <w:r>
+        <w:rPr>
+          <w:rFonts w:ascii="Times New Roman" w:hAnsi="Times New Roman" w:cs="Times New Roman"/>
+          <w:sz w:val="24"/>
+          <w:szCs w:val="24"/>
+        </w:rPr>
+        <w:tab/>
+        <w:t>Get Cookies:</w:t>
+      </w:r>
+    </w:p>
+    <w:p>
+      <w:pPr>
+        <w:ind w:firstLine="360"/>
+        <w:rPr>
+          <w:rFonts w:ascii="Times New Roman" w:hAnsi="Times New Roman" w:cs="Times New Roman"/>
+          <w:sz w:val="24"/>
+          <w:szCs w:val="24"/>
+        </w:rPr>
+      </w:pPr>
+      <w:r>
+        <w:rPr>
+          <w:rFonts w:ascii="Times New Roman" w:hAnsi="Times New Roman" w:cs="Times New Roman"/>
+          <w:sz w:val="24"/>
+          <w:szCs w:val="24"/>
+        </w:rPr>
+        <w:tab/>
+      </w:r>
+      <w:r>
+        <w:rPr>
+          <w:rFonts w:ascii="Times New Roman" w:hAnsi="Times New Roman" w:cs="Times New Roman"/>
+          <w:sz w:val="24"/>
+          <w:szCs w:val="24"/>
+        </w:rPr>
+        <w:tab/>
+      </w:r>
+      <w:r>
+        <w:rPr>
+          <w:rFonts w:ascii="Times New Roman" w:hAnsi="Times New Roman" w:cs="Times New Roman"/>
+          <w:sz w:val="24"/>
+          <w:szCs w:val="24"/>
+        </w:rPr>
+        <w:tab/>
+      </w:r>
+      <w:r>
+        <w:rPr>
+          <w:rFonts w:ascii="Times New Roman" w:hAnsi="Times New Roman" w:cs="Times New Roman"/>
+          <w:sz w:val="24"/>
+          <w:szCs w:val="24"/>
+        </w:rPr>
+        <w:tab/>
+      </w:r>
+      <w:r>
+        <w:rPr>
+          <w:rFonts w:ascii="Times New Roman" w:hAnsi="Times New Roman" w:cs="Times New Roman"/>
+          <w:sz w:val="24"/>
+          <w:szCs w:val="24"/>
+        </w:rPr>
+        <w:tab/>
+        <w:t>req.cookies.minLen</w:t>
+      </w:r>
+    </w:p>
+    <w:p>
+      <w:pPr>
+        <w:ind w:firstLine="360"/>
+        <w:rPr>
+          <w:rFonts w:ascii="Times New Roman" w:hAnsi="Times New Roman" w:cs="Times New Roman"/>
+          <w:sz w:val="24"/>
+          <w:szCs w:val="24"/>
+        </w:rPr>
+      </w:pPr>
+      <w:r>
+        <w:rPr>
+          <w:rFonts w:ascii="Times New Roman" w:hAnsi="Times New Roman" w:cs="Times New Roman"/>
+          <w:sz w:val="24"/>
+          <w:szCs w:val="24"/>
+        </w:rPr>
+        <w:tab/>
+      </w:r>
+      <w:r>
+        <w:rPr>
+          <w:rFonts w:ascii="Times New Roman" w:hAnsi="Times New Roman" w:cs="Times New Roman"/>
+          <w:sz w:val="24"/>
+          <w:szCs w:val="24"/>
+        </w:rPr>
+        <w:tab/>
+      </w:r>
+      <w:r>
+        <w:rPr>
+          <w:rFonts w:ascii="Times New Roman" w:hAnsi="Times New Roman" w:cs="Times New Roman"/>
+          <w:sz w:val="24"/>
+          <w:szCs w:val="24"/>
+        </w:rPr>
+        <w:tab/>
+      </w:r>
+      <w:r>
+        <w:rPr>
+          <w:rFonts w:ascii="Times New Roman" w:hAnsi="Times New Roman" w:cs="Times New Roman"/>
+          <w:sz w:val="24"/>
+          <w:szCs w:val="24"/>
+        </w:rPr>
+        <w:tab/>
+      </w:r>
+      <w:r>
+        <w:rPr>
+          <w:rFonts w:ascii="Times New Roman" w:hAnsi="Times New Roman" w:cs="Times New Roman"/>
+          <w:sz w:val="24"/>
+          <w:szCs w:val="24"/>
+        </w:rPr>
+        <w:tab/>
+      </w:r>
+    </w:p>
+    <w:p>
+      <w:pPr>
+        <w:ind w:firstLine="360"/>
+        <w:rPr>
+          <w:rFonts w:ascii="Times New Roman" w:hAnsi="Times New Roman" w:cs="Times New Roman"/>
+          <w:sz w:val="24"/>
+          <w:szCs w:val="24"/>
+        </w:rPr>
+      </w:pPr>
+      <w:r>
+        <w:rPr>
+          <w:rFonts w:ascii="Times New Roman" w:hAnsi="Times New Roman" w:cs="Times New Roman"/>
+          <w:sz w:val="24"/>
+          <w:szCs w:val="24"/>
+        </w:rPr>
+        <w:t>About</w:t>
+      </w:r>
       <w:r>
         <w:rPr>
           <w:rFonts w:ascii="Times New Roman" w:hAnsi="Times New Roman" w:cs="Times New Roman"/>
@@ -490,23 +677,37 @@
         </w:rPr>
         <w:t xml:space="preserve"> </w:t>
       </w:r>
-      <w:proofErr w:type="spellStart"/>
-      <w:r>
-        <w:rPr>
-          <w:rFonts w:ascii="Times New Roman" w:hAnsi="Times New Roman" w:cs="Times New Roman"/>
-          <w:sz w:val="24"/>
-          <w:szCs w:val="24"/>
-        </w:rPr>
-        <w:t>cookieParser</w:t>
-      </w:r>
-      <w:proofErr w:type="spellEnd"/>
-      <w:r>
-        <w:rPr>
-          <w:rFonts w:ascii="Times New Roman" w:hAnsi="Times New Roman" w:cs="Times New Roman"/>
-          <w:sz w:val="24"/>
-          <w:szCs w:val="24"/>
-        </w:rPr>
-        <w:t xml:space="preserve"> = require("cookie-parser");</w:t>
+      <w:r>
+        <w:rPr>
+          <w:rFonts w:ascii="Times New Roman" w:hAnsi="Times New Roman" w:cs="Times New Roman"/>
+          <w:sz w:val="24"/>
+          <w:szCs w:val="24"/>
+        </w:rPr>
+        <w:t xml:space="preserve">Using </w:t>
+      </w:r>
+      <w:r>
+        <w:rPr>
+          <w:rFonts w:ascii="Times New Roman" w:hAnsi="Times New Roman" w:cs="Times New Roman"/>
+          <w:sz w:val="24"/>
+          <w:szCs w:val="24"/>
+        </w:rPr>
+        <w:t>Express</w:t>
+      </w:r>
+      <w:r>
+        <w:rPr>
+          <w:rFonts w:ascii="Times New Roman" w:hAnsi="Times New Roman" w:cs="Times New Roman"/>
+          <w:sz w:val="24"/>
+          <w:szCs w:val="24"/>
+        </w:rPr>
+        <w:t xml:space="preserve"> module</w:t>
+      </w:r>
+      <w:r>
+        <w:rPr>
+          <w:rFonts w:ascii="Times New Roman" w:hAnsi="Times New Roman" w:cs="Times New Roman"/>
+          <w:sz w:val="24"/>
+          <w:szCs w:val="24"/>
+        </w:rPr>
+        <w:t>:</w:t>
       </w:r>
     </w:p>
     <w:p>
@@ -518,416 +719,6 @@
           <w:szCs w:val="24"/>
         </w:rPr>
       </w:pPr>
-      <w:proofErr w:type="spellStart"/>
-      <w:r>
-        <w:rPr>
-          <w:rFonts w:ascii="Times New Roman" w:hAnsi="Times New Roman" w:cs="Times New Roman"/>
-          <w:sz w:val="24"/>
-          <w:szCs w:val="24"/>
-        </w:rPr>
-        <w:t>app.use</w:t>
-      </w:r>
-      <w:proofErr w:type="spellEnd"/>
-      <w:r>
-        <w:rPr>
-          <w:rFonts w:ascii="Times New Roman" w:hAnsi="Times New Roman" w:cs="Times New Roman"/>
-          <w:sz w:val="24"/>
-          <w:szCs w:val="24"/>
-        </w:rPr>
-        <w:t>(</w:t>
-      </w:r>
-      <w:proofErr w:type="spellStart"/>
-      <w:proofErr w:type="gramStart"/>
-      <w:r>
-        <w:rPr>
-          <w:rFonts w:ascii="Times New Roman" w:hAnsi="Times New Roman" w:cs="Times New Roman"/>
-          <w:sz w:val="24"/>
-          <w:szCs w:val="24"/>
-        </w:rPr>
-        <w:t>cookieParser</w:t>
-      </w:r>
-      <w:proofErr w:type="spellEnd"/>
-      <w:r>
-        <w:rPr>
-          <w:rFonts w:ascii="Times New Roman" w:hAnsi="Times New Roman" w:cs="Times New Roman"/>
-          <w:sz w:val="24"/>
-          <w:szCs w:val="24"/>
-        </w:rPr>
-        <w:t>(</w:t>
-      </w:r>
-      <w:proofErr w:type="gramEnd"/>
-      <w:r>
-        <w:rPr>
-          <w:rFonts w:ascii="Times New Roman" w:hAnsi="Times New Roman" w:cs="Times New Roman"/>
-          <w:sz w:val="24"/>
-          <w:szCs w:val="24"/>
-        </w:rPr>
-        <w:t>));</w:t>
-      </w:r>
-    </w:p>
-    <w:p>
-      <w:pPr>
-        <w:ind w:firstLine="360"/>
-        <w:rPr>
-          <w:rFonts w:ascii="Times New Roman" w:hAnsi="Times New Roman" w:cs="Times New Roman"/>
-          <w:sz w:val="24"/>
-          <w:szCs w:val="24"/>
-        </w:rPr>
-      </w:pPr>
-      <w:r>
-        <w:rPr>
-          <w:rFonts w:ascii="Times New Roman" w:hAnsi="Times New Roman" w:cs="Times New Roman"/>
-          <w:sz w:val="24"/>
-          <w:szCs w:val="24"/>
-        </w:rPr>
-        <w:tab/>
-      </w:r>
-      <w:r>
-        <w:rPr>
-          <w:rFonts w:ascii="Times New Roman" w:hAnsi="Times New Roman" w:cs="Times New Roman"/>
-          <w:sz w:val="24"/>
-          <w:szCs w:val="24"/>
-        </w:rPr>
-        <w:tab/>
-      </w:r>
-      <w:r>
-        <w:rPr>
-          <w:rFonts w:ascii="Times New Roman" w:hAnsi="Times New Roman" w:cs="Times New Roman"/>
-          <w:sz w:val="24"/>
-          <w:szCs w:val="24"/>
-        </w:rPr>
-        <w:tab/>
-      </w:r>
-      <w:r>
-        <w:rPr>
-          <w:rFonts w:ascii="Times New Roman" w:hAnsi="Times New Roman" w:cs="Times New Roman"/>
-          <w:sz w:val="24"/>
-          <w:szCs w:val="24"/>
-        </w:rPr>
-        <w:tab/>
-        <w:t>Set Cookies:</w:t>
-      </w:r>
-    </w:p>
-    <w:p>
-      <w:pPr>
-        <w:ind w:firstLine="360"/>
-        <w:rPr>
-          <w:rFonts w:ascii="Times New Roman" w:hAnsi="Times New Roman" w:cs="Times New Roman"/>
-          <w:sz w:val="24"/>
-          <w:szCs w:val="24"/>
-        </w:rPr>
-      </w:pPr>
-      <w:r>
-        <w:rPr>
-          <w:rFonts w:ascii="Times New Roman" w:hAnsi="Times New Roman" w:cs="Times New Roman"/>
-          <w:sz w:val="24"/>
-          <w:szCs w:val="24"/>
-        </w:rPr>
-        <w:tab/>
-      </w:r>
-      <w:r>
-        <w:rPr>
-          <w:rFonts w:ascii="Times New Roman" w:hAnsi="Times New Roman" w:cs="Times New Roman"/>
-          <w:sz w:val="24"/>
-          <w:szCs w:val="24"/>
-        </w:rPr>
-        <w:tab/>
-      </w:r>
-      <w:r>
-        <w:rPr>
-          <w:rFonts w:ascii="Times New Roman" w:hAnsi="Times New Roman" w:cs="Times New Roman"/>
-          <w:sz w:val="24"/>
-          <w:szCs w:val="24"/>
-        </w:rPr>
-        <w:tab/>
-      </w:r>
-      <w:r>
-        <w:rPr>
-          <w:rFonts w:ascii="Times New Roman" w:hAnsi="Times New Roman" w:cs="Times New Roman"/>
-          <w:sz w:val="24"/>
-          <w:szCs w:val="24"/>
-        </w:rPr>
-        <w:tab/>
-      </w:r>
-      <w:r>
-        <w:rPr>
-          <w:rFonts w:ascii="Times New Roman" w:hAnsi="Times New Roman" w:cs="Times New Roman"/>
-          <w:sz w:val="24"/>
-          <w:szCs w:val="24"/>
-        </w:rPr>
-        <w:tab/>
-      </w:r>
-      <w:proofErr w:type="spellStart"/>
-      <w:proofErr w:type="gramStart"/>
-      <w:r>
-        <w:rPr>
-          <w:rFonts w:ascii="Times New Roman" w:hAnsi="Times New Roman" w:cs="Times New Roman"/>
-          <w:sz w:val="24"/>
-          <w:szCs w:val="24"/>
-        </w:rPr>
-        <w:t>res.cookie</w:t>
-      </w:r>
-      <w:proofErr w:type="spellEnd"/>
-      <w:proofErr w:type="gramEnd"/>
-      <w:r>
-        <w:rPr>
-          <w:rFonts w:ascii="Times New Roman" w:hAnsi="Times New Roman" w:cs="Times New Roman"/>
-          <w:sz w:val="24"/>
-          <w:szCs w:val="24"/>
-        </w:rPr>
-        <w:t>("</w:t>
-      </w:r>
-      <w:proofErr w:type="spellStart"/>
-      <w:r>
-        <w:rPr>
-          <w:rFonts w:ascii="Times New Roman" w:hAnsi="Times New Roman" w:cs="Times New Roman"/>
-          <w:sz w:val="24"/>
-          <w:szCs w:val="24"/>
-        </w:rPr>
-        <w:t>minLen</w:t>
-      </w:r>
-      <w:proofErr w:type="spellEnd"/>
-      <w:r>
-        <w:rPr>
-          <w:rFonts w:ascii="Times New Roman" w:hAnsi="Times New Roman" w:cs="Times New Roman"/>
-          <w:sz w:val="24"/>
-          <w:szCs w:val="24"/>
-        </w:rPr>
-        <w:t xml:space="preserve">", </w:t>
-      </w:r>
-      <w:proofErr w:type="spellStart"/>
-      <w:r>
-        <w:rPr>
-          <w:rFonts w:ascii="Times New Roman" w:hAnsi="Times New Roman" w:cs="Times New Roman"/>
-          <w:sz w:val="24"/>
-          <w:szCs w:val="24"/>
-        </w:rPr>
-        <w:t>minLen</w:t>
-      </w:r>
-      <w:proofErr w:type="spellEnd"/>
-      <w:r>
-        <w:rPr>
-          <w:rFonts w:ascii="Times New Roman" w:hAnsi="Times New Roman" w:cs="Times New Roman"/>
-          <w:sz w:val="24"/>
-          <w:szCs w:val="24"/>
-        </w:rPr>
-        <w:t>,</w:t>
-      </w:r>
-      <w:r>
-        <w:rPr>
-          <w:rFonts w:ascii="Times New Roman" w:hAnsi="Times New Roman" w:cs="Times New Roman"/>
-          <w:sz w:val="24"/>
-          <w:szCs w:val="24"/>
-        </w:rPr>
-        <w:t>{options}</w:t>
-      </w:r>
-      <w:r>
-        <w:rPr>
-          <w:rFonts w:ascii="Times New Roman" w:hAnsi="Times New Roman" w:cs="Times New Roman"/>
-          <w:sz w:val="24"/>
-          <w:szCs w:val="24"/>
-        </w:rPr>
-        <w:t>);</w:t>
-      </w:r>
-    </w:p>
-    <w:p>
-      <w:pPr>
-        <w:ind w:firstLine="360"/>
-        <w:rPr>
-          <w:rFonts w:ascii="Times New Roman" w:hAnsi="Times New Roman" w:cs="Times New Roman"/>
-          <w:sz w:val="24"/>
-          <w:szCs w:val="24"/>
-        </w:rPr>
-      </w:pPr>
-      <w:r>
-        <w:rPr>
-          <w:rFonts w:ascii="Times New Roman" w:hAnsi="Times New Roman" w:cs="Times New Roman"/>
-          <w:sz w:val="24"/>
-          <w:szCs w:val="24"/>
-        </w:rPr>
-        <w:tab/>
-      </w:r>
-      <w:r>
-        <w:rPr>
-          <w:rFonts w:ascii="Times New Roman" w:hAnsi="Times New Roman" w:cs="Times New Roman"/>
-          <w:sz w:val="24"/>
-          <w:szCs w:val="24"/>
-        </w:rPr>
-        <w:tab/>
-      </w:r>
-      <w:r>
-        <w:rPr>
-          <w:rFonts w:ascii="Times New Roman" w:hAnsi="Times New Roman" w:cs="Times New Roman"/>
-          <w:sz w:val="24"/>
-          <w:szCs w:val="24"/>
-        </w:rPr>
-        <w:tab/>
-      </w:r>
-      <w:r>
-        <w:rPr>
-          <w:rFonts w:ascii="Times New Roman" w:hAnsi="Times New Roman" w:cs="Times New Roman"/>
-          <w:sz w:val="24"/>
-          <w:szCs w:val="24"/>
-        </w:rPr>
-        <w:tab/>
-        <w:t>Get Cookies:</w:t>
-      </w:r>
-    </w:p>
-    <w:p>
-      <w:pPr>
-        <w:ind w:firstLine="360"/>
-        <w:rPr>
-          <w:rFonts w:ascii="Times New Roman" w:hAnsi="Times New Roman" w:cs="Times New Roman"/>
-          <w:sz w:val="24"/>
-          <w:szCs w:val="24"/>
-        </w:rPr>
-      </w:pPr>
-      <w:r>
-        <w:rPr>
-          <w:rFonts w:ascii="Times New Roman" w:hAnsi="Times New Roman" w:cs="Times New Roman"/>
-          <w:sz w:val="24"/>
-          <w:szCs w:val="24"/>
-        </w:rPr>
-        <w:tab/>
-      </w:r>
-      <w:r>
-        <w:rPr>
-          <w:rFonts w:ascii="Times New Roman" w:hAnsi="Times New Roman" w:cs="Times New Roman"/>
-          <w:sz w:val="24"/>
-          <w:szCs w:val="24"/>
-        </w:rPr>
-        <w:tab/>
-      </w:r>
-      <w:r>
-        <w:rPr>
-          <w:rFonts w:ascii="Times New Roman" w:hAnsi="Times New Roman" w:cs="Times New Roman"/>
-          <w:sz w:val="24"/>
-          <w:szCs w:val="24"/>
-        </w:rPr>
-        <w:tab/>
-      </w:r>
-      <w:r>
-        <w:rPr>
-          <w:rFonts w:ascii="Times New Roman" w:hAnsi="Times New Roman" w:cs="Times New Roman"/>
-          <w:sz w:val="24"/>
-          <w:szCs w:val="24"/>
-        </w:rPr>
-        <w:tab/>
-      </w:r>
-      <w:r>
-        <w:rPr>
-          <w:rFonts w:ascii="Times New Roman" w:hAnsi="Times New Roman" w:cs="Times New Roman"/>
-          <w:sz w:val="24"/>
-          <w:szCs w:val="24"/>
-        </w:rPr>
-        <w:tab/>
-      </w:r>
-      <w:proofErr w:type="spellStart"/>
-      <w:proofErr w:type="gramStart"/>
-      <w:r>
-        <w:rPr>
-          <w:rFonts w:ascii="Times New Roman" w:hAnsi="Times New Roman" w:cs="Times New Roman"/>
-          <w:sz w:val="24"/>
-          <w:szCs w:val="24"/>
-        </w:rPr>
-        <w:t>req.cookies</w:t>
-      </w:r>
-      <w:proofErr w:type="gramEnd"/>
-      <w:r>
-        <w:rPr>
-          <w:rFonts w:ascii="Times New Roman" w:hAnsi="Times New Roman" w:cs="Times New Roman"/>
-          <w:sz w:val="24"/>
-          <w:szCs w:val="24"/>
-        </w:rPr>
-        <w:t>.minLen</w:t>
-      </w:r>
-      <w:proofErr w:type="spellEnd"/>
-    </w:p>
-    <w:p>
-      <w:pPr>
-        <w:ind w:firstLine="360"/>
-        <w:rPr>
-          <w:rFonts w:ascii="Times New Roman" w:hAnsi="Times New Roman" w:cs="Times New Roman"/>
-          <w:sz w:val="24"/>
-          <w:szCs w:val="24"/>
-        </w:rPr>
-      </w:pPr>
-      <w:r>
-        <w:rPr>
-          <w:rFonts w:ascii="Times New Roman" w:hAnsi="Times New Roman" w:cs="Times New Roman"/>
-          <w:sz w:val="24"/>
-          <w:szCs w:val="24"/>
-        </w:rPr>
-        <w:tab/>
-      </w:r>
-      <w:r>
-        <w:rPr>
-          <w:rFonts w:ascii="Times New Roman" w:hAnsi="Times New Roman" w:cs="Times New Roman"/>
-          <w:sz w:val="24"/>
-          <w:szCs w:val="24"/>
-        </w:rPr>
-        <w:tab/>
-      </w:r>
-      <w:r>
-        <w:rPr>
-          <w:rFonts w:ascii="Times New Roman" w:hAnsi="Times New Roman" w:cs="Times New Roman"/>
-          <w:sz w:val="24"/>
-          <w:szCs w:val="24"/>
-        </w:rPr>
-        <w:tab/>
-      </w:r>
-      <w:r>
-        <w:rPr>
-          <w:rFonts w:ascii="Times New Roman" w:hAnsi="Times New Roman" w:cs="Times New Roman"/>
-          <w:sz w:val="24"/>
-          <w:szCs w:val="24"/>
-        </w:rPr>
-        <w:tab/>
-      </w:r>
-      <w:r>
-        <w:rPr>
-          <w:rFonts w:ascii="Times New Roman" w:hAnsi="Times New Roman" w:cs="Times New Roman"/>
-          <w:sz w:val="24"/>
-          <w:szCs w:val="24"/>
-        </w:rPr>
-        <w:tab/>
-      </w:r>
-    </w:p>
-    <w:p>
-      <w:pPr>
-        <w:ind w:firstLine="360"/>
-        <w:rPr>
-          <w:rFonts w:ascii="Times New Roman" w:hAnsi="Times New Roman" w:cs="Times New Roman"/>
-          <w:sz w:val="24"/>
-          <w:szCs w:val="24"/>
-        </w:rPr>
-      </w:pPr>
-      <w:r>
-        <w:rPr>
-          <w:rFonts w:ascii="Times New Roman" w:hAnsi="Times New Roman" w:cs="Times New Roman"/>
-          <w:sz w:val="24"/>
-          <w:szCs w:val="24"/>
-        </w:rPr>
-        <w:t>About</w:t>
-      </w:r>
-      <w:r>
-        <w:rPr>
-          <w:rFonts w:ascii="Times New Roman" w:hAnsi="Times New Roman" w:cs="Times New Roman"/>
-          <w:sz w:val="24"/>
-          <w:szCs w:val="24"/>
-        </w:rPr>
-        <w:t xml:space="preserve"> Express:</w:t>
-      </w:r>
-    </w:p>
-    <w:p>
-      <w:pPr>
-        <w:ind w:firstLine="360"/>
-        <w:rPr>
-          <w:rFonts w:ascii="Times New Roman" w:hAnsi="Times New Roman" w:cs="Times New Roman"/>
-          <w:sz w:val="24"/>
-          <w:szCs w:val="24"/>
-        </w:rPr>
-      </w:pPr>
       <w:r>
         <w:rPr>
           <w:rFonts w:ascii="Times New Roman" w:hAnsi="Times New Roman" w:cs="Times New Roman"/>
@@ -963,51 +754,13 @@
           <w:szCs w:val="24"/>
         </w:rPr>
       </w:pPr>
-      <w:proofErr w:type="spellStart"/>
-      <w:proofErr w:type="gramStart"/>
-      <w:r>
-        <w:rPr>
-          <w:rFonts w:ascii="Times New Roman" w:hAnsi="Times New Roman" w:cs="Times New Roman"/>
-          <w:sz w:val="24"/>
-          <w:szCs w:val="24"/>
-        </w:rPr>
-        <w:t>app.use</w:t>
-      </w:r>
-      <w:proofErr w:type="spellEnd"/>
-      <w:r>
-        <w:rPr>
-          <w:rFonts w:ascii="Times New Roman" w:hAnsi="Times New Roman" w:cs="Times New Roman"/>
-          <w:sz w:val="24"/>
-          <w:szCs w:val="24"/>
-        </w:rPr>
-        <w:t>(</w:t>
-      </w:r>
-      <w:proofErr w:type="gramEnd"/>
-      <w:r>
-        <w:rPr>
-          <w:rFonts w:ascii="Times New Roman" w:hAnsi="Times New Roman" w:cs="Times New Roman"/>
-          <w:sz w:val="24"/>
-          <w:szCs w:val="24"/>
-        </w:rPr>
-        <w:t xml:space="preserve">function(err, </w:t>
-      </w:r>
-      <w:proofErr w:type="spellStart"/>
-      <w:r>
-        <w:rPr>
-          <w:rFonts w:ascii="Times New Roman" w:hAnsi="Times New Roman" w:cs="Times New Roman"/>
-          <w:sz w:val="24"/>
-          <w:szCs w:val="24"/>
-        </w:rPr>
-        <w:t>req</w:t>
-      </w:r>
-      <w:proofErr w:type="spellEnd"/>
-      <w:r>
-        <w:rPr>
-          <w:rFonts w:ascii="Times New Roman" w:hAnsi="Times New Roman" w:cs="Times New Roman"/>
-          <w:sz w:val="24"/>
-          <w:szCs w:val="24"/>
-        </w:rPr>
-        <w:t>, res, next) {</w:t>
+      <w:r>
+        <w:rPr>
+          <w:rFonts w:ascii="Times New Roman" w:hAnsi="Times New Roman" w:cs="Times New Roman"/>
+          <w:sz w:val="24"/>
+          <w:szCs w:val="24"/>
+        </w:rPr>
+        <w:t>app.use(function(err, req, res, next) {</w:t>
       </w:r>
       <w:r>
         <w:rPr>

</xml_diff>

<commit_message>
give a testing interface for Maribeth to test her code
</commit_message>
<xml_diff>
--- a/document/diary-what I had learned/leizhengwen.docx
+++ b/document/diary-what I had learned/leizhengwen.docx
@@ -39,8 +39,18 @@
           <w:sz w:val="24"/>
           <w:szCs w:val="24"/>
         </w:rPr>
-        <w:t>In the batch file, errors will happen whenever the current path is incorrect. So</w:t>
-      </w:r>
+        <w:t xml:space="preserve">In the batch file, errors will happen whenever the current path is incorrect. </w:t>
+      </w:r>
+      <w:proofErr w:type="gramStart"/>
+      <w:r>
+        <w:rPr>
+          <w:rFonts w:ascii="Times New Roman" w:hAnsi="Times New Roman" w:cs="Times New Roman"/>
+          <w:sz w:val="24"/>
+          <w:szCs w:val="24"/>
+        </w:rPr>
+        <w:t>So</w:t>
+      </w:r>
+      <w:proofErr w:type="gramEnd"/>
       <w:r>
         <w:rPr>
           <w:rFonts w:ascii="Times New Roman" w:hAnsi="Times New Roman" w:cs="Times New Roman"/>
@@ -197,7 +207,52 @@
           <w:szCs w:val="24"/>
         </w:rPr>
         <w:tab/>
-        <w:t>Edit .gitignore file, and add the directory “node_modules/”</w:t>
+      </w:r>
+      <w:proofErr w:type="gramStart"/>
+      <w:r>
+        <w:rPr>
+          <w:rFonts w:ascii="Times New Roman" w:hAnsi="Times New Roman" w:cs="Times New Roman"/>
+          <w:sz w:val="24"/>
+          <w:szCs w:val="24"/>
+        </w:rPr>
+        <w:t>Edit .</w:t>
+      </w:r>
+      <w:proofErr w:type="spellStart"/>
+      <w:r>
+        <w:rPr>
+          <w:rFonts w:ascii="Times New Roman" w:hAnsi="Times New Roman" w:cs="Times New Roman"/>
+          <w:sz w:val="24"/>
+          <w:szCs w:val="24"/>
+        </w:rPr>
+        <w:t>gitignore</w:t>
+      </w:r>
+      <w:proofErr w:type="spellEnd"/>
+      <w:proofErr w:type="gramEnd"/>
+      <w:r>
+        <w:rPr>
+          <w:rFonts w:ascii="Times New Roman" w:hAnsi="Times New Roman" w:cs="Times New Roman"/>
+          <w:sz w:val="24"/>
+          <w:szCs w:val="24"/>
+        </w:rPr>
+        <w:t xml:space="preserve"> file, and add the directory “</w:t>
+      </w:r>
+      <w:proofErr w:type="spellStart"/>
+      <w:r>
+        <w:rPr>
+          <w:rFonts w:ascii="Times New Roman" w:hAnsi="Times New Roman" w:cs="Times New Roman"/>
+          <w:sz w:val="24"/>
+          <w:szCs w:val="24"/>
+        </w:rPr>
+        <w:t>node_modules</w:t>
+      </w:r>
+      <w:proofErr w:type="spellEnd"/>
+      <w:r>
+        <w:rPr>
+          <w:rFonts w:ascii="Times New Roman" w:hAnsi="Times New Roman" w:cs="Times New Roman"/>
+          <w:sz w:val="24"/>
+          <w:szCs w:val="24"/>
+        </w:rPr>
+        <w:t>/”</w:t>
       </w:r>
       <w:r>
         <w:rPr>
@@ -286,7 +341,27 @@
             <w:sz w:val="24"/>
             <w:szCs w:val="24"/>
           </w:rPr>
-          <w:t>Understanding Cookies and Implementing them in Node.js | Engineering Education (EngEd) Program | Section</w:t>
+          <w:t>Understanding Cookies and Implementing them in Node.js | Engineering Education (</w:t>
+        </w:r>
+        <w:proofErr w:type="spellStart"/>
+        <w:r>
+          <w:rPr>
+            <w:rStyle w:val="aa"/>
+            <w:rFonts w:ascii="Times New Roman" w:hAnsi="Times New Roman" w:cs="Times New Roman"/>
+            <w:sz w:val="24"/>
+            <w:szCs w:val="24"/>
+          </w:rPr>
+          <w:t>EngEd</w:t>
+        </w:r>
+        <w:proofErr w:type="spellEnd"/>
+        <w:r>
+          <w:rPr>
+            <w:rStyle w:val="aa"/>
+            <w:rFonts w:ascii="Times New Roman" w:hAnsi="Times New Roman" w:cs="Times New Roman"/>
+            <w:sz w:val="24"/>
+            <w:szCs w:val="24"/>
+          </w:rPr>
+          <w:t>) Program | Section</w:t>
         </w:r>
       </w:hyperlink>
     </w:p>
@@ -375,7 +450,25 @@
           <w:sz w:val="24"/>
           <w:szCs w:val="24"/>
         </w:rPr>
-        <w:t>// use npm install cookie-parser to install this module first</w:t>
+        <w:t xml:space="preserve">// use </w:t>
+      </w:r>
+      <w:proofErr w:type="spellStart"/>
+      <w:r>
+        <w:rPr>
+          <w:rFonts w:ascii="Times New Roman" w:hAnsi="Times New Roman" w:cs="Times New Roman"/>
+          <w:sz w:val="24"/>
+          <w:szCs w:val="24"/>
+        </w:rPr>
+        <w:t>npm</w:t>
+      </w:r>
+      <w:proofErr w:type="spellEnd"/>
+      <w:r>
+        <w:rPr>
+          <w:rFonts w:ascii="Times New Roman" w:hAnsi="Times New Roman" w:cs="Times New Roman"/>
+          <w:sz w:val="24"/>
+          <w:szCs w:val="24"/>
+        </w:rPr>
+        <w:t xml:space="preserve"> install cookie-parser to install this module first</w:t>
       </w:r>
     </w:p>
     <w:p>
@@ -387,13 +480,41 @@
           <w:szCs w:val="24"/>
         </w:rPr>
       </w:pPr>
-      <w:r>
-        <w:rPr>
-          <w:rFonts w:ascii="Times New Roman" w:hAnsi="Times New Roman" w:cs="Times New Roman"/>
-          <w:sz w:val="24"/>
-          <w:szCs w:val="24"/>
-        </w:rPr>
-        <w:t>const cookieParser = require("cookie-parser");</w:t>
+      <w:proofErr w:type="spellStart"/>
+      <w:r>
+        <w:rPr>
+          <w:rFonts w:ascii="Times New Roman" w:hAnsi="Times New Roman" w:cs="Times New Roman"/>
+          <w:sz w:val="24"/>
+          <w:szCs w:val="24"/>
+        </w:rPr>
+        <w:t>const</w:t>
+      </w:r>
+      <w:proofErr w:type="spellEnd"/>
+      <w:r>
+        <w:rPr>
+          <w:rFonts w:ascii="Times New Roman" w:hAnsi="Times New Roman" w:cs="Times New Roman"/>
+          <w:sz w:val="24"/>
+          <w:szCs w:val="24"/>
+        </w:rPr>
+        <w:t xml:space="preserve"> </w:t>
+      </w:r>
+      <w:proofErr w:type="spellStart"/>
+      <w:r>
+        <w:rPr>
+          <w:rFonts w:ascii="Times New Roman" w:hAnsi="Times New Roman" w:cs="Times New Roman"/>
+          <w:sz w:val="24"/>
+          <w:szCs w:val="24"/>
+        </w:rPr>
+        <w:t>cookieParser</w:t>
+      </w:r>
+      <w:proofErr w:type="spellEnd"/>
+      <w:r>
+        <w:rPr>
+          <w:rFonts w:ascii="Times New Roman" w:hAnsi="Times New Roman" w:cs="Times New Roman"/>
+          <w:sz w:val="24"/>
+          <w:szCs w:val="24"/>
+        </w:rPr>
+        <w:t xml:space="preserve"> = require("cookie-parser");</w:t>
       </w:r>
     </w:p>
     <w:p>
@@ -405,13 +526,51 @@
           <w:szCs w:val="24"/>
         </w:rPr>
       </w:pPr>
-      <w:r>
-        <w:rPr>
-          <w:rFonts w:ascii="Times New Roman" w:hAnsi="Times New Roman" w:cs="Times New Roman"/>
-          <w:sz w:val="24"/>
-          <w:szCs w:val="24"/>
-        </w:rPr>
-        <w:t>app.use(cookieParser());</w:t>
+      <w:proofErr w:type="spellStart"/>
+      <w:r>
+        <w:rPr>
+          <w:rFonts w:ascii="Times New Roman" w:hAnsi="Times New Roman" w:cs="Times New Roman"/>
+          <w:sz w:val="24"/>
+          <w:szCs w:val="24"/>
+        </w:rPr>
+        <w:t>app.use</w:t>
+      </w:r>
+      <w:proofErr w:type="spellEnd"/>
+      <w:r>
+        <w:rPr>
+          <w:rFonts w:ascii="Times New Roman" w:hAnsi="Times New Roman" w:cs="Times New Roman"/>
+          <w:sz w:val="24"/>
+          <w:szCs w:val="24"/>
+        </w:rPr>
+        <w:t>(</w:t>
+      </w:r>
+      <w:proofErr w:type="spellStart"/>
+      <w:proofErr w:type="gramStart"/>
+      <w:r>
+        <w:rPr>
+          <w:rFonts w:ascii="Times New Roman" w:hAnsi="Times New Roman" w:cs="Times New Roman"/>
+          <w:sz w:val="24"/>
+          <w:szCs w:val="24"/>
+        </w:rPr>
+        <w:t>cookieParser</w:t>
+      </w:r>
+      <w:proofErr w:type="spellEnd"/>
+      <w:r>
+        <w:rPr>
+          <w:rFonts w:ascii="Times New Roman" w:hAnsi="Times New Roman" w:cs="Times New Roman"/>
+          <w:sz w:val="24"/>
+          <w:szCs w:val="24"/>
+        </w:rPr>
+        <w:t>(</w:t>
+      </w:r>
+      <w:proofErr w:type="gramEnd"/>
+      <w:r>
+        <w:rPr>
+          <w:rFonts w:ascii="Times New Roman" w:hAnsi="Times New Roman" w:cs="Times New Roman"/>
+          <w:sz w:val="24"/>
+          <w:szCs w:val="24"/>
+        </w:rPr>
+        <w:t>));</w:t>
       </w:r>
     </w:p>
     <w:p>
@@ -505,7 +664,62 @@
           <w:szCs w:val="24"/>
         </w:rPr>
         <w:tab/>
-        <w:t>res.cookie("minLen", minLen,{options});</w:t>
+      </w:r>
+      <w:proofErr w:type="spellStart"/>
+      <w:proofErr w:type="gramStart"/>
+      <w:r>
+        <w:rPr>
+          <w:rFonts w:ascii="Times New Roman" w:hAnsi="Times New Roman" w:cs="Times New Roman"/>
+          <w:sz w:val="24"/>
+          <w:szCs w:val="24"/>
+        </w:rPr>
+        <w:t>res.cookie</w:t>
+      </w:r>
+      <w:proofErr w:type="spellEnd"/>
+      <w:proofErr w:type="gramEnd"/>
+      <w:r>
+        <w:rPr>
+          <w:rFonts w:ascii="Times New Roman" w:hAnsi="Times New Roman" w:cs="Times New Roman"/>
+          <w:sz w:val="24"/>
+          <w:szCs w:val="24"/>
+        </w:rPr>
+        <w:t>("</w:t>
+      </w:r>
+      <w:proofErr w:type="spellStart"/>
+      <w:r>
+        <w:rPr>
+          <w:rFonts w:ascii="Times New Roman" w:hAnsi="Times New Roman" w:cs="Times New Roman"/>
+          <w:sz w:val="24"/>
+          <w:szCs w:val="24"/>
+        </w:rPr>
+        <w:t>minLen</w:t>
+      </w:r>
+      <w:proofErr w:type="spellEnd"/>
+      <w:r>
+        <w:rPr>
+          <w:rFonts w:ascii="Times New Roman" w:hAnsi="Times New Roman" w:cs="Times New Roman"/>
+          <w:sz w:val="24"/>
+          <w:szCs w:val="24"/>
+        </w:rPr>
+        <w:t xml:space="preserve">", </w:t>
+      </w:r>
+      <w:proofErr w:type="spellStart"/>
+      <w:r>
+        <w:rPr>
+          <w:rFonts w:ascii="Times New Roman" w:hAnsi="Times New Roman" w:cs="Times New Roman"/>
+          <w:sz w:val="24"/>
+          <w:szCs w:val="24"/>
+        </w:rPr>
+        <w:t>minLen</w:t>
+      </w:r>
+      <w:proofErr w:type="spellEnd"/>
+      <w:r>
+        <w:rPr>
+          <w:rFonts w:ascii="Times New Roman" w:hAnsi="Times New Roman" w:cs="Times New Roman"/>
+          <w:sz w:val="24"/>
+          <w:szCs w:val="24"/>
+        </w:rPr>
+        <w:t>,{options});</w:t>
       </w:r>
     </w:p>
     <w:p>
@@ -599,8 +813,27 @@
           <w:szCs w:val="24"/>
         </w:rPr>
         <w:tab/>
-        <w:t>req.cookies.minLen</w:t>
-      </w:r>
+      </w:r>
+      <w:proofErr w:type="spellStart"/>
+      <w:proofErr w:type="gramStart"/>
+      <w:r>
+        <w:rPr>
+          <w:rFonts w:ascii="Times New Roman" w:hAnsi="Times New Roman" w:cs="Times New Roman"/>
+          <w:sz w:val="24"/>
+          <w:szCs w:val="24"/>
+        </w:rPr>
+        <w:t>req.cookies</w:t>
+      </w:r>
+      <w:proofErr w:type="gramEnd"/>
+      <w:r>
+        <w:rPr>
+          <w:rFonts w:ascii="Times New Roman" w:hAnsi="Times New Roman" w:cs="Times New Roman"/>
+          <w:sz w:val="24"/>
+          <w:szCs w:val="24"/>
+        </w:rPr>
+        <w:t>.minLen</w:t>
+      </w:r>
+      <w:proofErr w:type="spellEnd"/>
     </w:p>
     <w:p>
       <w:pPr>
@@ -754,13 +987,51 @@
           <w:szCs w:val="24"/>
         </w:rPr>
       </w:pPr>
-      <w:r>
-        <w:rPr>
-          <w:rFonts w:ascii="Times New Roman" w:hAnsi="Times New Roman" w:cs="Times New Roman"/>
-          <w:sz w:val="24"/>
-          <w:szCs w:val="24"/>
-        </w:rPr>
-        <w:t>app.use(function(err, req, res, next) {</w:t>
+      <w:proofErr w:type="spellStart"/>
+      <w:proofErr w:type="gramStart"/>
+      <w:r>
+        <w:rPr>
+          <w:rFonts w:ascii="Times New Roman" w:hAnsi="Times New Roman" w:cs="Times New Roman"/>
+          <w:sz w:val="24"/>
+          <w:szCs w:val="24"/>
+        </w:rPr>
+        <w:t>app.use</w:t>
+      </w:r>
+      <w:proofErr w:type="spellEnd"/>
+      <w:r>
+        <w:rPr>
+          <w:rFonts w:ascii="Times New Roman" w:hAnsi="Times New Roman" w:cs="Times New Roman"/>
+          <w:sz w:val="24"/>
+          <w:szCs w:val="24"/>
+        </w:rPr>
+        <w:t>(</w:t>
+      </w:r>
+      <w:proofErr w:type="gramEnd"/>
+      <w:r>
+        <w:rPr>
+          <w:rFonts w:ascii="Times New Roman" w:hAnsi="Times New Roman" w:cs="Times New Roman"/>
+          <w:sz w:val="24"/>
+          <w:szCs w:val="24"/>
+        </w:rPr>
+        <w:t xml:space="preserve">function(err, </w:t>
+      </w:r>
+      <w:proofErr w:type="spellStart"/>
+      <w:r>
+        <w:rPr>
+          <w:rFonts w:ascii="Times New Roman" w:hAnsi="Times New Roman" w:cs="Times New Roman"/>
+          <w:sz w:val="24"/>
+          <w:szCs w:val="24"/>
+        </w:rPr>
+        <w:t>req</w:t>
+      </w:r>
+      <w:proofErr w:type="spellEnd"/>
+      <w:r>
+        <w:rPr>
+          <w:rFonts w:ascii="Times New Roman" w:hAnsi="Times New Roman" w:cs="Times New Roman"/>
+          <w:sz w:val="24"/>
+          <w:szCs w:val="24"/>
+        </w:rPr>
+        <w:t>, res, next) {</w:t>
       </w:r>
       <w:r>
         <w:rPr>
@@ -770,6 +1041,199 @@
         </w:rPr>
         <w:t>}</w:t>
       </w:r>
+    </w:p>
+    <w:p>
+      <w:pPr>
+        <w:rPr>
+          <w:rFonts w:ascii="Times New Roman" w:hAnsi="Times New Roman" w:cs="Times New Roman"/>
+          <w:sz w:val="24"/>
+          <w:szCs w:val="24"/>
+        </w:rPr>
+      </w:pPr>
+      <w:r>
+        <w:rPr>
+          <w:rFonts w:ascii="Times New Roman" w:hAnsi="Times New Roman" w:cs="Times New Roman"/>
+          <w:sz w:val="24"/>
+          <w:szCs w:val="24"/>
+        </w:rPr>
+        <w:tab/>
+      </w:r>
+    </w:p>
+    <w:p>
+      <w:pPr>
+        <w:rPr>
+          <w:rFonts w:ascii="Times New Roman" w:hAnsi="Times New Roman" w:cs="Times New Roman"/>
+          <w:sz w:val="24"/>
+          <w:szCs w:val="24"/>
+        </w:rPr>
+      </w:pPr>
+      <w:r>
+        <w:rPr>
+          <w:rFonts w:ascii="Times New Roman" w:hAnsi="Times New Roman" w:cs="Times New Roman"/>
+          <w:sz w:val="24"/>
+          <w:szCs w:val="24"/>
+        </w:rPr>
+        <w:t>07/09/2022</w:t>
+      </w:r>
+    </w:p>
+    <w:p>
+      <w:pPr>
+        <w:rPr>
+          <w:rFonts w:ascii="Times New Roman" w:hAnsi="Times New Roman" w:cs="Times New Roman"/>
+          <w:sz w:val="24"/>
+          <w:szCs w:val="24"/>
+        </w:rPr>
+      </w:pPr>
+      <w:r>
+        <w:rPr>
+          <w:rFonts w:ascii="Times New Roman" w:hAnsi="Times New Roman" w:cs="Times New Roman"/>
+          <w:sz w:val="24"/>
+          <w:szCs w:val="24"/>
+        </w:rPr>
+        <w:tab/>
+        <w:t>Problems:</w:t>
+      </w:r>
+    </w:p>
+    <w:p>
+      <w:pPr>
+        <w:rPr>
+          <w:rFonts w:ascii="Times New Roman" w:hAnsi="Times New Roman" w:cs="Times New Roman"/>
+          <w:sz w:val="24"/>
+          <w:szCs w:val="24"/>
+        </w:rPr>
+      </w:pPr>
+      <w:r>
+        <w:rPr>
+          <w:rFonts w:ascii="Times New Roman" w:hAnsi="Times New Roman" w:cs="Times New Roman"/>
+          <w:sz w:val="24"/>
+          <w:szCs w:val="24"/>
+        </w:rPr>
+        <w:tab/>
+      </w:r>
+      <w:r>
+        <w:rPr>
+          <w:rFonts w:ascii="Times New Roman" w:hAnsi="Times New Roman" w:cs="Times New Roman"/>
+          <w:sz w:val="24"/>
+          <w:szCs w:val="24"/>
+        </w:rPr>
+        <w:tab/>
+        <w:t>Because Richard is still working on his page design, Maribeth couldn’t really test her code.</w:t>
+      </w:r>
+    </w:p>
+    <w:p>
+      <w:pPr>
+        <w:rPr>
+          <w:rFonts w:ascii="Times New Roman" w:hAnsi="Times New Roman" w:cs="Times New Roman"/>
+          <w:sz w:val="24"/>
+          <w:szCs w:val="24"/>
+        </w:rPr>
+      </w:pPr>
+      <w:r>
+        <w:rPr>
+          <w:rFonts w:ascii="Times New Roman" w:hAnsi="Times New Roman" w:cs="Times New Roman"/>
+          <w:sz w:val="24"/>
+          <w:szCs w:val="24"/>
+        </w:rPr>
+        <w:tab/>
+        <w:t>Solutions:</w:t>
+      </w:r>
+    </w:p>
+    <w:p>
+      <w:pPr>
+        <w:rPr>
+          <w:rFonts w:ascii="Times New Roman" w:hAnsi="Times New Roman" w:cs="Times New Roman"/>
+          <w:sz w:val="24"/>
+          <w:szCs w:val="24"/>
+        </w:rPr>
+      </w:pPr>
+      <w:r>
+        <w:rPr>
+          <w:rFonts w:ascii="Times New Roman" w:hAnsi="Times New Roman" w:cs="Times New Roman"/>
+          <w:sz w:val="24"/>
+          <w:szCs w:val="24"/>
+        </w:rPr>
+        <w:tab/>
+      </w:r>
+      <w:r>
+        <w:rPr>
+          <w:rFonts w:ascii="Times New Roman" w:hAnsi="Times New Roman" w:cs="Times New Roman"/>
+          <w:sz w:val="24"/>
+          <w:szCs w:val="24"/>
+        </w:rPr>
+        <w:tab/>
+        <w:t xml:space="preserve">Give a new interface for Maribeth to testing her code, that page just simply call Maribeth’s code and show it in a simple webpage. </w:t>
+      </w:r>
+    </w:p>
+    <w:p>
+      <w:pPr>
+        <w:rPr>
+          <w:rFonts w:ascii="Times New Roman" w:hAnsi="Times New Roman" w:cs="Times New Roman"/>
+          <w:sz w:val="24"/>
+          <w:szCs w:val="24"/>
+        </w:rPr>
+      </w:pPr>
+      <w:r>
+        <w:rPr>
+          <w:rFonts w:ascii="Times New Roman" w:hAnsi="Times New Roman" w:cs="Times New Roman"/>
+          <w:sz w:val="24"/>
+          <w:szCs w:val="24"/>
+        </w:rPr>
+        <w:tab/>
+        <w:t xml:space="preserve">Conclusion: </w:t>
+      </w:r>
+    </w:p>
+    <w:p>
+      <w:pPr>
+        <w:ind w:left="420" w:firstLine="420"/>
+        <w:rPr>
+          <w:rFonts w:ascii="Times New Roman" w:hAnsi="Times New Roman" w:cs="Times New Roman"/>
+          <w:sz w:val="24"/>
+          <w:szCs w:val="24"/>
+        </w:rPr>
+      </w:pPr>
+      <w:r>
+        <w:rPr>
+          <w:rFonts w:ascii="Times New Roman" w:hAnsi="Times New Roman" w:cs="Times New Roman"/>
+          <w:sz w:val="24"/>
+          <w:szCs w:val="24"/>
+        </w:rPr>
+        <w:t>In order to cooperate with the teammate, better to prepare some testing pages.</w:t>
+      </w:r>
+    </w:p>
+    <w:p>
+      <w:pPr>
+        <w:rPr>
+          <w:rFonts w:ascii="Times New Roman" w:hAnsi="Times New Roman" w:cs="Times New Roman"/>
+          <w:sz w:val="24"/>
+          <w:szCs w:val="24"/>
+        </w:rPr>
+      </w:pPr>
+      <w:r>
+        <w:rPr>
+          <w:rFonts w:ascii="Times New Roman" w:hAnsi="Times New Roman" w:cs="Times New Roman"/>
+          <w:sz w:val="24"/>
+          <w:szCs w:val="24"/>
+        </w:rPr>
+        <w:tab/>
+      </w:r>
+    </w:p>
+    <w:p>
+      <w:pPr>
+        <w:rPr>
+          <w:rFonts w:ascii="Times New Roman" w:hAnsi="Times New Roman" w:cs="Times New Roman"/>
+          <w:sz w:val="24"/>
+          <w:szCs w:val="24"/>
+        </w:rPr>
+      </w:pPr>
+    </w:p>
+    <w:p>
+      <w:pPr>
+        <w:rPr>
+          <w:rFonts w:ascii="Times New Roman" w:hAnsi="Times New Roman" w:cs="Times New Roman"/>
+          <w:sz w:val="24"/>
+          <w:szCs w:val="24"/>
+        </w:rPr>
+      </w:pPr>
     </w:p>
     <w:p>
       <w:pPr>

</xml_diff>